<commit_message>
The Project Charter Is Signed.
</commit_message>
<xml_diff>
--- a/Submissions/Project Charter.docx
+++ b/Submissions/Project Charter.docx
@@ -2646,7 +2646,7 @@
           <w:szCs w:val="24"/>
           <w:rtl w:val="0"/>
         </w:rPr>
-        <w:t xml:space="preserve">“Forced choice” is a daily assessment. It’s done at the beginning and the end every day.</w:t>
+        <w:t xml:space="preserve">“Forced choice” is a daily assessment. It’s done at the beginning, before a participant starts training with faces of a given race, and again at the end of the training. (If a participant wanted to train with Black faces, and again with Asian faces, the beginning and end assessments would be repeated for that race session.)</w:t>
       </w:r>
     </w:p>
     <w:p>
@@ -2682,7 +2682,7 @@
           <w:szCs w:val="24"/>
           <w:rtl w:val="0"/>
         </w:rPr>
-        <w:t xml:space="preserve">3.2 High-Level Requirements</w:t>
+        <w:t xml:space="preserve">3.2 High-Level Requirements (In-Scope)</w:t>
       </w:r>
     </w:p>
     <w:p>
@@ -2798,7 +2798,7 @@
           <w:szCs w:val="24"/>
           <w:rtl w:val="0"/>
         </w:rPr>
-        <w:t xml:space="preserve">xpand the racial and gender group</w:t>
+        <w:t xml:space="preserve">xpand the racial and gender groups to include Black, White, Asian, and male and female faces.</w:t>
       </w:r>
     </w:p>
     <w:p>
@@ -2892,7 +2892,7 @@
           <w:szCs w:val="24"/>
           <w:rtl w:val="0"/>
         </w:rPr>
-        <w:t xml:space="preserve">An iPhone and Android app that includes the aforementioned tasks, bundled into short lessons of progressing difficulties. These lessons will contain hand-curated faces, as opposed to randomly selected ones. Each lesson should be short enough for the user to complete in a sitting.</w:t>
+        <w:t xml:space="preserve">An iPhone and Android app that includes the aforementioned tasks, bundled into short lessons of progressing difficulties. These lessons will contain hand-curated faces, as opposed to randomly selected ones. Each lesson should be short enough for the user to complete in a sitting (5-10 minutes).</w:t>
       </w:r>
     </w:p>
     <w:p>
@@ -6351,7 +6351,28 @@
           <w:highlight w:val="white"/>
           <w:rtl w:val="0"/>
         </w:rPr>
-        <w:t xml:space="preserve">__________________________________</w:t>
+        <w:t xml:space="preserve"> </w:t>
+      </w:r>
+      <w:r>
+        <w:rPr>
+          <w:rFonts w:ascii="Lato" w:cs="Lato" w:eastAsia="Lato" w:hAnsi="Lato"/>
+          <w:sz w:val="24"/>
+          <w:szCs w:val="24"/>
+          <w:highlight w:val="white"/>
+          <w:u w:val="single"/>
+          <w:rtl w:val="0"/>
+        </w:rPr>
+        <w:t xml:space="preserve">Joshua Correll</w:t>
+      </w:r>
+      <w:r>
+        <w:rPr>
+          <w:rFonts w:ascii="Lato" w:cs="Lato" w:eastAsia="Lato" w:hAnsi="Lato"/>
+          <w:sz w:val="24"/>
+          <w:szCs w:val="24"/>
+          <w:highlight w:val="white"/>
+          <w:rtl w:val="0"/>
+        </w:rPr>
+        <w:t xml:space="preserve"> (typed as my signature)</w:t>
       </w:r>
       <w:r>
         <w:rPr>

</xml_diff>